<commit_message>
Data preprocessing, fitting and evaluating random forrest model
</commit_message>
<xml_diff>
--- a/Project Plan.docx
+++ b/Project Plan.docx
@@ -69,6 +69,9 @@
       <w:r>
         <w:t xml:space="preserve"> (box and whiskers plots and scatter plots)</w:t>
       </w:r>
+      <w:r>
+        <w:t xml:space="preserve"> X</w:t>
+      </w:r>
     </w:p>
     <w:p>
       <w:pPr>
@@ -84,6 +87,9 @@
       <w:r>
         <w:t xml:space="preserve"> (bar charts/pie charts)</w:t>
       </w:r>
+      <w:r>
+        <w:t xml:space="preserve"> X</w:t>
+      </w:r>
     </w:p>
     <w:p>
       <w:pPr>
@@ -96,6 +102,9 @@
       <w:r>
         <w:t>Identify missing data and it’s type</w:t>
       </w:r>
+      <w:r>
+        <w:t xml:space="preserve"> X</w:t>
+      </w:r>
     </w:p>
     <w:p>
       <w:pPr>
@@ -108,6 +117,9 @@
       <w:r>
         <w:t>Identify other noisy data</w:t>
       </w:r>
+      <w:r>
+        <w:t xml:space="preserve"> (See If there is any precedence in literature)</w:t>
+      </w:r>
     </w:p>
     <w:p>
       <w:pPr>
@@ -132,6 +144,9 @@
       <w:r>
         <w:t>Remove anomalies</w:t>
       </w:r>
+      <w:r>
+        <w:t>/Ignore anomalies/impute anomalies?</w:t>
+      </w:r>
     </w:p>
     <w:p>
       <w:pPr>
@@ -144,6 +159,9 @@
       <w:r>
         <w:t>Balance classes</w:t>
       </w:r>
+      <w:r>
+        <w:t xml:space="preserve"> (Classes already balanced) X</w:t>
+      </w:r>
     </w:p>
     <w:p>
       <w:pPr>
@@ -156,6 +174,9 @@
       <w:r>
         <w:t>Deal with missing data</w:t>
       </w:r>
+      <w:r>
+        <w:t xml:space="preserve"> (None present) X</w:t>
+      </w:r>
     </w:p>
     <w:p>
       <w:pPr>
@@ -180,6 +201,12 @@
       <w:r>
         <w:t>Standardize and normalize</w:t>
       </w:r>
+      <w:r>
+        <w:t xml:space="preserve"> (Features already normalized and standardized)</w:t>
+      </w:r>
+      <w:r>
+        <w:t xml:space="preserve"> X</w:t>
+      </w:r>
     </w:p>
     <w:p>
       <w:pPr>
@@ -192,6 +219,12 @@
       <w:r>
         <w:t>Encode actions</w:t>
       </w:r>
+      <w:r>
+        <w:t xml:space="preserve"> (Already encoded)</w:t>
+      </w:r>
+      <w:r>
+        <w:t xml:space="preserve"> X</w:t>
+      </w:r>
     </w:p>
     <w:p>
       <w:pPr>
@@ -226,10 +259,10 @@
         </w:numPr>
       </w:pPr>
       <w:r>
-        <w:t xml:space="preserve">Apply </w:t>
-      </w:r>
-      <w:r>
-        <w:t>transformation</w:t>
+        <w:t>Apply transformation</w:t>
+      </w:r>
+      <w:r>
+        <w:t xml:space="preserve"> (Already Normalized so no need?)</w:t>
       </w:r>
     </w:p>
     <w:p>
@@ -253,7 +286,13 @@
         </w:numPr>
       </w:pPr>
       <w:r>
-        <w:t>Check for interaction terms and combine if necessary</w:t>
+        <w:t xml:space="preserve">Check for interaction terms and combine if </w:t>
+      </w:r>
+      <w:r>
+        <w:t>necessary,</w:t>
+      </w:r>
+      <w:r>
+        <w:t xml:space="preserve"> X Not necessary if applying PCA because that is done in the dimensionality reduction</w:t>
       </w:r>
     </w:p>
     <w:p>
@@ -279,6 +318,9 @@
       <w:r>
         <w:t>Build features</w:t>
       </w:r>
+      <w:r>
+        <w:t xml:space="preserve"> X Not necessary with PCA</w:t>
+      </w:r>
     </w:p>
     <w:p>
       <w:pPr>
@@ -291,6 +333,9 @@
       <w:r>
         <w:t>Dimensionality reduction (PCA/SVD)</w:t>
       </w:r>
+      <w:r>
+        <w:t xml:space="preserve"> X Applied PCA</w:t>
+      </w:r>
     </w:p>
     <w:p>
       <w:pPr>
@@ -303,6 +348,9 @@
       <w:r>
         <w:t>Feature Selection</w:t>
       </w:r>
+      <w:r>
+        <w:t xml:space="preserve"> X Not necessary, applied PCA</w:t>
+      </w:r>
     </w:p>
     <w:p>
       <w:pPr>
@@ -315,6 +363,9 @@
       <w:r>
         <w:t>Correlation heatmaps and Pearsons correlation coefficient</w:t>
       </w:r>
+      <w:r>
+        <w:t xml:space="preserve"> X Not necessary, Applied PCA</w:t>
+      </w:r>
     </w:p>
     <w:p>
       <w:pPr>
@@ -333,15 +384,7 @@
         </w:numPr>
       </w:pPr>
       <w:r>
-        <w:t>Train/test/</w:t>
-      </w:r>
-      <w:proofErr w:type="spellStart"/>
-      <w:r>
-        <w:t>val</w:t>
-      </w:r>
-      <w:proofErr w:type="spellEnd"/>
-      <w:r>
-        <w:t xml:space="preserve"> split with shuffle</w:t>
+        <w:t>Train/test/val split with shuffle</w:t>
       </w:r>
     </w:p>
     <w:p>
@@ -366,12 +409,12 @@
     </w:p>
     <w:p>
       <w:r>
+        <w:lastRenderedPageBreak/>
         <w:t>Model 2: Basic NN</w:t>
       </w:r>
     </w:p>
     <w:p>
       <w:r>
-        <w:lastRenderedPageBreak/>
         <w:t>Model 3: TBC. Probably something like a RNN/transformer</w:t>
       </w:r>
     </w:p>
@@ -404,7 +447,7 @@
         </w:numPr>
       </w:pPr>
       <w:r>
-        <w:t>Residual Plots</w:t>
+        <w:t>Learning curves</w:t>
       </w:r>
     </w:p>
     <w:p>
@@ -416,19 +459,13 @@
         </w:numPr>
       </w:pPr>
       <w:r>
-        <w:t>Learning curves</w:t>
-      </w:r>
-    </w:p>
-    <w:p>
-      <w:pPr>
-        <w:pStyle w:val="ListParagraph"/>
-        <w:numPr>
-          <w:ilvl w:val="0"/>
-          <w:numId w:val="2"/>
-        </w:numPr>
-      </w:pPr>
-      <w:r>
-        <w:t>Cross validation. (Leave one Out?)</w:t>
+        <w:t>Cross validation. (Leave one Out?</w:t>
+      </w:r>
+      <w:r>
+        <w:t xml:space="preserve"> Random forrest takes too long so thinking to stick to cross validation</w:t>
+      </w:r>
+      <w:r>
+        <w:t>)</w:t>
       </w:r>
     </w:p>
     <w:p>
@@ -1801,6 +1838,7 @@
   <w:style w:type="character" w:default="1" w:styleId="DefaultParagraphFont">
     <w:name w:val="Default Paragraph Font"/>
     <w:uiPriority w:val="1"/>
+    <w:semiHidden/>
     <w:unhideWhenUsed/>
   </w:style>
   <w:style w:type="table" w:default="1" w:styleId="TableNormal">

</xml_diff>

<commit_message>
Added NN Training and Evaluation
</commit_message>
<xml_diff>
--- a/Project Plan.docx
+++ b/Project Plan.docx
@@ -386,6 +386,9 @@
       <w:r>
         <w:t>Train/test/val split with shuffle</w:t>
       </w:r>
+      <w:r>
+        <w:t xml:space="preserve"> X</w:t>
+      </w:r>
     </w:p>
     <w:p>
       <w:pPr>
@@ -406,12 +409,18 @@
       <w:r>
         <w:t>Model 1: Random Forrest</w:t>
       </w:r>
+      <w:r>
+        <w:t xml:space="preserve"> X</w:t>
+      </w:r>
     </w:p>
     <w:p>
       <w:r>
         <w:lastRenderedPageBreak/>
         <w:t>Model 2: Basic NN</w:t>
       </w:r>
+      <w:r>
+        <w:t xml:space="preserve"> X</w:t>
+      </w:r>
     </w:p>
     <w:p>
       <w:r>
@@ -437,6 +446,9 @@
       <w:r>
         <w:t>Confusion matrix</w:t>
       </w:r>
+      <w:r>
+        <w:t xml:space="preserve"> X</w:t>
+      </w:r>
     </w:p>
     <w:p>
       <w:pPr>
@@ -449,6 +461,9 @@
       <w:r>
         <w:t>Learning curves</w:t>
       </w:r>
+      <w:r>
+        <w:t xml:space="preserve"> X</w:t>
+      </w:r>
     </w:p>
     <w:p>
       <w:pPr>
@@ -459,13 +474,7 @@
         </w:numPr>
       </w:pPr>
       <w:r>
-        <w:t>Cross validation. (Leave one Out?</w:t>
-      </w:r>
-      <w:r>
-        <w:t xml:space="preserve"> Random forrest takes too long so thinking to stick to cross validation</w:t>
-      </w:r>
-      <w:r>
-        <w:t>)</w:t>
+        <w:t>Precision, Recall, F1 Score X</w:t>
       </w:r>
     </w:p>
     <w:p>
@@ -477,7 +486,13 @@
         </w:numPr>
       </w:pPr>
       <w:r>
-        <w:t>Bias and variance graphs</w:t>
+        <w:t>Cross validation. (Leave one Out?</w:t>
+      </w:r>
+      <w:r>
+        <w:t xml:space="preserve"> Random forrest takes too long so thinking to stick to cross validation</w:t>
+      </w:r>
+      <w:r>
+        <w:t>)</w:t>
       </w:r>
     </w:p>
     <w:p>
@@ -523,6 +538,59 @@
       <w:r>
         <w:t>Bayesian Optimization backed up by grid search?</w:t>
       </w:r>
+    </w:p>
+    <w:p>
+      <w:pPr>
+        <w:pStyle w:val="ListParagraph"/>
+        <w:numPr>
+          <w:ilvl w:val="0"/>
+          <w:numId w:val="6"/>
+        </w:numPr>
+      </w:pPr>
+      <w:r>
+        <w:t>Add early stopping</w:t>
+      </w:r>
+    </w:p>
+    <w:p>
+      <w:pPr>
+        <w:pStyle w:val="ListParagraph"/>
+        <w:numPr>
+          <w:ilvl w:val="0"/>
+          <w:numId w:val="6"/>
+        </w:numPr>
+      </w:pPr>
+      <w:r>
+        <w:t>Bias and variance graphs</w:t>
+      </w:r>
+    </w:p>
+    <w:p>
+      <w:pPr>
+        <w:pStyle w:val="ListParagraph"/>
+        <w:numPr>
+          <w:ilvl w:val="0"/>
+          <w:numId w:val="6"/>
+        </w:numPr>
+      </w:pPr>
+      <w:r>
+        <w:t>Regularization</w:t>
+      </w:r>
+    </w:p>
+    <w:p>
+      <w:pPr>
+        <w:pStyle w:val="ListParagraph"/>
+        <w:numPr>
+          <w:ilvl w:val="0"/>
+          <w:numId w:val="6"/>
+        </w:numPr>
+      </w:pPr>
+      <w:r>
+        <w:t>Dropout</w:t>
+      </w:r>
+    </w:p>
+    <w:p>
+      <w:pPr>
+        <w:pStyle w:val="ListParagraph"/>
+      </w:pPr>
     </w:p>
     <w:p/>
     <w:p/>

</xml_diff>